<commit_message>
Finished prints for PTStoAbroad
</commit_message>
<xml_diff>
--- a/OTERT_Telerik/Templates/PTStoAbroadCharges.docx
+++ b/OTERT_Telerik/Templates/PTStoAbroadCharges.docx
@@ -81,13 +81,24 @@
       <w:tblPr>
         <w:tblStyle w:val="TableGrid"/>
         <w:tblW w:w="0" w:type="auto"/>
+        <w:tblBorders>
+          <w:top w:val="none" w:sz="0" w:space="0" w:color="auto"/>
+          <w:left w:val="none" w:sz="0" w:space="0" w:color="auto"/>
+          <w:bottom w:val="none" w:sz="0" w:space="0" w:color="auto"/>
+          <w:right w:val="none" w:sz="0" w:space="0" w:color="auto"/>
+          <w:insideH w:val="none" w:sz="0" w:space="0" w:color="auto"/>
+          <w:insideV w:val="none" w:sz="0" w:space="0" w:color="auto"/>
+        </w:tblBorders>
         <w:tblLook w:val="04A0" w:firstRow="1" w:lastRow="0" w:firstColumn="1" w:lastColumn="0" w:noHBand="0" w:noVBand="1"/>
       </w:tblPr>
       <w:tblGrid>
-        <w:gridCol w:w="5341"/>
-        <w:gridCol w:w="5341"/>
+        <w:gridCol w:w="5868"/>
+        <w:gridCol w:w="4814"/>
       </w:tblGrid>
       <w:tr>
+        <w:trPr>
+          <w:trHeight w:val="665"/>
+        </w:trPr>
         <w:tc>
           <w:tcPr>
             <w:tcW w:w="10682" w:type="dxa"/>
@@ -111,9 +122,12 @@
         </w:tc>
       </w:tr>
       <w:tr>
+        <w:trPr>
+          <w:trHeight w:val="620"/>
+        </w:trPr>
         <w:tc>
           <w:tcPr>
-            <w:tcW w:w="5341" w:type="dxa"/>
+            <w:tcW w:w="5868" w:type="dxa"/>
           </w:tcPr>
           <w:p>
             <w:pPr>
@@ -128,7 +142,7 @@
         </w:tc>
         <w:tc>
           <w:tcPr>
-            <w:tcW w:w="5341" w:type="dxa"/>
+            <w:tcW w:w="4814" w:type="dxa"/>
           </w:tcPr>
           <w:p>
             <w:pPr>
@@ -143,9 +157,12 @@
         </w:tc>
       </w:tr>
       <w:tr>
+        <w:trPr>
+          <w:trHeight w:val="2600"/>
+        </w:trPr>
         <w:tc>
           <w:tcPr>
-            <w:tcW w:w="5341" w:type="dxa"/>
+            <w:tcW w:w="5868" w:type="dxa"/>
           </w:tcPr>
           <w:p>
             <w:pPr>
@@ -154,11 +171,13 @@
                 <w:b/>
               </w:rPr>
             </w:pPr>
+            <w:bookmarkStart w:id="3" w:name="Info"/>
+            <w:bookmarkEnd w:id="3"/>
           </w:p>
         </w:tc>
         <w:tc>
           <w:tcPr>
-            <w:tcW w:w="5341" w:type="dxa"/>
+            <w:tcW w:w="4814" w:type="dxa"/>
           </w:tcPr>
           <w:p>
             <w:pPr>
@@ -167,6 +186,8 @@
                 <w:b/>
               </w:rPr>
             </w:pPr>
+            <w:bookmarkStart w:id="4" w:name="To"/>
+            <w:bookmarkEnd w:id="4"/>
           </w:p>
         </w:tc>
       </w:tr>
@@ -179,214 +200,17 @@
           <w:p>
             <w:pPr>
               <w:spacing w:after="0" w:afterAutospacing="0"/>
+              <w:jc w:val="center"/>
               <w:rPr>
                 <w:b/>
               </w:rPr>
             </w:pPr>
+            <w:bookmarkStart w:id="5" w:name="Main_Title"/>
+            <w:bookmarkEnd w:id="5"/>
           </w:p>
         </w:tc>
       </w:tr>
     </w:tbl>
-    <w:p>
-      <w:pPr>
-        <w:spacing w:after="0" w:afterAutospacing="0"/>
-        <w:rPr>
-          <w:b/>
-        </w:rPr>
-      </w:pPr>
-    </w:p>
-    <w:p>
-      <w:pPr>
-        <w:spacing w:after="0" w:afterAutospacing="0"/>
-        <w:rPr>
-          <w:b/>
-        </w:rPr>
-      </w:pPr>
-    </w:p>
-    <w:p>
-      <w:pPr>
-        <w:tabs>
-          <w:tab w:val="left" w:pos="0"/>
-        </w:tabs>
-        <w:spacing w:after="0" w:afterAutospacing="0"/>
-      </w:pPr>
-    </w:p>
-    <w:p>
-      <w:pPr>
-        <w:tabs>
-          <w:tab w:val="left" w:pos="0"/>
-        </w:tabs>
-        <w:spacing w:after="0" w:afterAutospacing="0"/>
-      </w:pPr>
-    </w:p>
-    <w:p>
-      <w:pPr>
-        <w:tabs>
-          <w:tab w:val="left" w:pos="0"/>
-          <w:tab w:val="left" w:pos="7088"/>
-        </w:tabs>
-        <w:spacing w:after="0" w:afterAutospacing="0"/>
-        <w:rPr>
-          <w:sz w:val="20"/>
-          <w:u w:val="single"/>
-        </w:rPr>
-      </w:pPr>
-      <w:r>
-        <w:tab/>
-      </w:r>
-      <w:r>
-        <w:rPr>
-          <w:sz w:val="20"/>
-          <w:u w:val="single"/>
-        </w:rPr>
-        <w:t>ΠΡΟΣ:</w:t>
-      </w:r>
-    </w:p>
-    <w:p>
-      <w:pPr>
-        <w:tabs>
-          <w:tab w:val="left" w:pos="0"/>
-          <w:tab w:val="left" w:pos="7088"/>
-        </w:tabs>
-        <w:spacing w:after="0" w:afterAutospacing="0"/>
-        <w:rPr>
-          <w:b/>
-          <w:sz w:val="20"/>
-        </w:rPr>
-      </w:pPr>
-      <w:r>
-        <w:rPr>
-          <w:sz w:val="20"/>
-        </w:rPr>
-        <w:t>Πληροφορίες: Μ. Μανώλη</w:t>
-      </w:r>
-      <w:r>
-        <w:rPr>
-          <w:sz w:val="20"/>
-        </w:rPr>
-        <w:tab/>
-      </w:r>
-      <w:r>
-        <w:rPr>
-          <w:b/>
-          <w:sz w:val="20"/>
-        </w:rPr>
-        <w:t xml:space="preserve">OTEGLOBE </w:t>
-      </w:r>
-    </w:p>
-    <w:p>
-      <w:pPr>
-        <w:tabs>
-          <w:tab w:val="left" w:pos="0"/>
-          <w:tab w:val="left" w:pos="7088"/>
-        </w:tabs>
-        <w:spacing w:after="0" w:afterAutospacing="0"/>
-        <w:rPr>
-          <w:sz w:val="20"/>
-        </w:rPr>
-      </w:pPr>
-      <w:proofErr w:type="spellStart"/>
-      <w:r>
-        <w:rPr>
-          <w:sz w:val="20"/>
-        </w:rPr>
-        <w:t>Τηλ</w:t>
-      </w:r>
-      <w:proofErr w:type="spellEnd"/>
-      <w:r>
-        <w:rPr>
-          <w:sz w:val="20"/>
-        </w:rPr>
-        <w:t>.: 210 8220399</w:t>
-      </w:r>
-      <w:r>
-        <w:rPr>
-          <w:sz w:val="20"/>
-        </w:rPr>
-        <w:tab/>
-        <w:t>ΔΙΕΥΘΥΝΣΗ ΟΙΚΟΝΟΜΙΚΩΝ</w:t>
-      </w:r>
-    </w:p>
-    <w:p>
-      <w:pPr>
-        <w:tabs>
-          <w:tab w:val="left" w:pos="0"/>
-          <w:tab w:val="left" w:pos="7088"/>
-        </w:tabs>
-        <w:spacing w:after="0" w:afterAutospacing="0"/>
-        <w:rPr>
-          <w:sz w:val="20"/>
-        </w:rPr>
-      </w:pPr>
-      <w:r>
-        <w:rPr>
-          <w:sz w:val="20"/>
-          <w:lang w:val="en-US"/>
-        </w:rPr>
-        <w:t>Fax</w:t>
-      </w:r>
-      <w:r>
-        <w:rPr>
-          <w:sz w:val="20"/>
-        </w:rPr>
-        <w:t>: 210 8225199</w:t>
-      </w:r>
-      <w:r>
-        <w:rPr>
-          <w:sz w:val="20"/>
-        </w:rPr>
-        <w:tab/>
-      </w:r>
-      <w:r>
-        <w:rPr>
-          <w:b/>
-          <w:sz w:val="20"/>
-        </w:rPr>
-        <w:t>Υπόψη Κου Παπανικολάου</w:t>
-      </w:r>
-    </w:p>
-    <w:p>
-      <w:pPr>
-        <w:tabs>
-          <w:tab w:val="left" w:pos="0"/>
-        </w:tabs>
-        <w:spacing w:after="0" w:afterAutospacing="0"/>
-      </w:pPr>
-    </w:p>
-    <w:p>
-      <w:pPr>
-        <w:tabs>
-          <w:tab w:val="left" w:pos="0"/>
-        </w:tabs>
-        <w:spacing w:after="0" w:afterAutospacing="0"/>
-      </w:pPr>
-    </w:p>
-    <w:p>
-      <w:pPr>
-        <w:tabs>
-          <w:tab w:val="left" w:pos="0"/>
-        </w:tabs>
-        <w:spacing w:after="0" w:afterAutospacing="0"/>
-      </w:pPr>
-    </w:p>
-    <w:p>
-      <w:pPr>
-        <w:tabs>
-          <w:tab w:val="left" w:pos="0"/>
-        </w:tabs>
-        <w:spacing w:after="0" w:afterAutospacing="0"/>
-        <w:jc w:val="center"/>
-        <w:rPr>
-          <w:b/>
-        </w:rPr>
-      </w:pPr>
-      <w:r>
-        <w:rPr>
-          <w:b/>
-        </w:rPr>
-        <w:t>ΠΙΝΑΚΑΣ ΧΡΕΩΠΙΣΤΩΣΗΣ ΠΡΟΣΩΡΙΝΩΝ ΤΗΛΕΦΩΝΙΚΩΝ ΣΥΝΔΕΣΕΩΝ ΕΞΩΤΕΡΙΚΟΥ</w:t>
-      </w:r>
-    </w:p>
     <w:p>
       <w:pPr>
         <w:tabs>
@@ -411,208 +235,9 @@
           <w:tab w:val="left" w:pos="0"/>
         </w:tabs>
         <w:spacing w:after="0" w:afterAutospacing="0"/>
-        <w:jc w:val="center"/>
       </w:pPr>
-    </w:p>
-    <w:p>
-      <w:pPr>
-        <w:tabs>
-          <w:tab w:val="left" w:pos="0"/>
-          <w:tab w:val="left" w:pos="2268"/>
-        </w:tabs>
-        <w:spacing w:after="0" w:afterAutospacing="0"/>
-        <w:rPr>
-          <w:b/>
-        </w:rPr>
-      </w:pPr>
-      <w:r>
-        <w:rPr>
-          <w:b/>
-        </w:rPr>
-        <w:t>ΔΙΟΡΓΑΝΩΣΗ</w:t>
-      </w:r>
-      <w:r>
-        <w:rPr>
-          <w:b/>
-        </w:rPr>
-        <w:t xml:space="preserve">: </w:t>
-      </w:r>
-      <w:r>
-        <w:rPr>
-          <w:b/>
-        </w:rPr>
-        <w:tab/>
-      </w:r>
-      <w:r>
-        <w:rPr>
-          <w:b/>
-          <w:lang w:val="en-US"/>
-        </w:rPr>
-        <w:t>FIBA</w:t>
-      </w:r>
-      <w:r>
-        <w:rPr>
-          <w:b/>
-        </w:rPr>
-        <w:t xml:space="preserve"> </w:t>
-      </w:r>
-      <w:r>
-        <w:rPr>
-          <w:b/>
-          <w:lang w:val="en-US"/>
-        </w:rPr>
-        <w:t>WOMEN</w:t>
-      </w:r>
-      <w:r>
-        <w:rPr>
-          <w:b/>
-        </w:rPr>
-        <w:t xml:space="preserve"> </w:t>
-      </w:r>
-      <w:r>
-        <w:rPr>
-          <w:b/>
-          <w:lang w:val="en-US"/>
-        </w:rPr>
-        <w:t>WORLD</w:t>
-      </w:r>
-      <w:r>
-        <w:rPr>
-          <w:b/>
-        </w:rPr>
-        <w:t xml:space="preserve"> </w:t>
-      </w:r>
-      <w:r>
-        <w:rPr>
-          <w:b/>
-          <w:lang w:val="en-US"/>
-        </w:rPr>
-        <w:t>CUP</w:t>
-      </w:r>
-    </w:p>
-    <w:p>
-      <w:pPr>
-        <w:tabs>
-          <w:tab w:val="left" w:pos="0"/>
-          <w:tab w:val="left" w:pos="2268"/>
-        </w:tabs>
-        <w:spacing w:after="0" w:afterAutospacing="0"/>
-        <w:rPr>
-          <w:b/>
-        </w:rPr>
-      </w:pPr>
-      <w:r>
-        <w:rPr>
-          <w:b/>
-        </w:rPr>
-        <w:t>ΧΩΡΑ</w:t>
-      </w:r>
-      <w:r>
-        <w:rPr>
-          <w:b/>
-        </w:rPr>
-        <w:t>:</w:t>
-      </w:r>
-      <w:r>
-        <w:rPr>
-          <w:b/>
-        </w:rPr>
-        <w:tab/>
-      </w:r>
-      <w:r>
-        <w:rPr>
-          <w:b/>
-        </w:rPr>
-        <w:t>ΙΣΠΑΝΙΑ</w:t>
-      </w:r>
-    </w:p>
-    <w:p>
-      <w:pPr>
-        <w:tabs>
-          <w:tab w:val="left" w:pos="0"/>
-        </w:tabs>
-        <w:spacing w:after="0" w:afterAutospacing="0"/>
-      </w:pPr>
-    </w:p>
-    <w:p>
-      <w:pPr>
-        <w:tabs>
-          <w:tab w:val="left" w:pos="0"/>
-        </w:tabs>
-        <w:spacing w:after="0" w:afterAutospacing="0"/>
-      </w:pPr>
-      <w:bookmarkStart w:id="3" w:name="Body_Main"/>
-      <w:bookmarkEnd w:id="3"/>
-    </w:p>
-    <w:p>
-      <w:pPr>
-        <w:tabs>
-          <w:tab w:val="left" w:pos="0"/>
-        </w:tabs>
-        <w:spacing w:after="0" w:afterAutospacing="0"/>
-        <w:jc w:val="center"/>
-      </w:pPr>
-    </w:p>
-    <w:p>
-      <w:pPr>
-        <w:tabs>
-          <w:tab w:val="left" w:pos="0"/>
-          <w:tab w:val="left" w:pos="6521"/>
-        </w:tabs>
-        <w:spacing w:after="0" w:afterAutospacing="0"/>
-      </w:pPr>
-    </w:p>
-    <w:p>
-      <w:pPr>
-        <w:tabs>
-          <w:tab w:val="left" w:pos="0"/>
-        </w:tabs>
-        <w:spacing w:after="0" w:afterAutospacing="0"/>
-      </w:pPr>
-      <w:r>
-        <w:t xml:space="preserve">Παρακαλούμε να αποδώσετε στην </w:t>
-      </w:r>
-      <w:r>
-        <w:rPr>
-          <w:b/>
-          <w:color w:val="0000FF"/>
-        </w:rPr>
-        <w:t>TELEFONICA DE ESPANA  S.A.U. - ΙΣΠΑΝΙΑ</w:t>
-      </w:r>
-      <w:r>
-        <w:rPr>
-          <w:b/>
-          <w:color w:val="0000FF"/>
-        </w:rPr>
-        <w:t>Σ</w:t>
-      </w:r>
-      <w:r>
-        <w:rPr>
-          <w:b/>
-          <w:color w:val="0000FF"/>
-        </w:rPr>
-        <w:t xml:space="preserve"> </w:t>
-      </w:r>
-      <w:r>
-        <w:t xml:space="preserve">το πιο πάνω </w:t>
-      </w:r>
-      <w:r>
-        <w:t>ποσό</w:t>
-      </w:r>
-      <w:r>
-        <w:t>.</w:t>
-      </w:r>
-    </w:p>
-    <w:p>
-      <w:pPr>
-        <w:tabs>
-          <w:tab w:val="left" w:pos="0"/>
-        </w:tabs>
-        <w:spacing w:after="0" w:afterAutospacing="0"/>
-        <w:rPr>
-          <w:b/>
-        </w:rPr>
-      </w:pPr>
+      <w:bookmarkStart w:id="6" w:name="Body_Table_Title"/>
+      <w:bookmarkEnd w:id="6"/>
     </w:p>
     <w:p>
       <w:pPr>
@@ -624,312 +249,110 @@
           <w:lang w:val="en-US"/>
         </w:rPr>
       </w:pPr>
-      <w:r>
-        <w:rPr>
-          <w:b/>
-          <w:lang w:val="en-US"/>
-        </w:rPr>
-        <w:t>Telefonica</w:t>
-      </w:r>
-      <w:r>
-        <w:rPr>
-          <w:b/>
-          <w:lang w:val="en-US"/>
-        </w:rPr>
-        <w:t xml:space="preserve"> </w:t>
-      </w:r>
-      <w:r>
-        <w:rPr>
-          <w:b/>
-          <w:lang w:val="en-US"/>
-        </w:rPr>
-        <w:t>–</w:t>
-      </w:r>
-      <w:r>
-        <w:rPr>
-          <w:b/>
-          <w:lang w:val="en-US"/>
-        </w:rPr>
-        <w:t xml:space="preserve"> </w:t>
-      </w:r>
-      <w:r>
-        <w:rPr>
-          <w:b/>
-          <w:lang w:val="en-US"/>
-        </w:rPr>
-        <w:t>invoice</w:t>
-      </w:r>
-      <w:r>
-        <w:rPr>
-          <w:b/>
-          <w:lang w:val="en-US"/>
-        </w:rPr>
-        <w:t xml:space="preserve"> </w:t>
-      </w:r>
-      <w:r>
-        <w:rPr>
-          <w:b/>
-          <w:lang w:val="en-US"/>
-        </w:rPr>
-        <w:t>No</w:t>
-      </w:r>
-      <w:r>
-        <w:rPr>
-          <w:b/>
-          <w:lang w:val="en-US"/>
-        </w:rPr>
-        <w:t>.:</w:t>
-      </w:r>
-      <w:r>
-        <w:rPr>
-          <w:b/>
-          <w:lang w:val="en-US"/>
-        </w:rPr>
-        <w:t xml:space="preserve"> </w:t>
-      </w:r>
-      <w:r>
-        <w:rPr>
-          <w:b/>
-          <w:lang w:val="en-US"/>
-        </w:rPr>
-        <w:t>T</w:t>
-      </w:r>
-      <w:r>
-        <w:rPr>
-          <w:b/>
-          <w:lang w:val="en-US"/>
-        </w:rPr>
-        <w:t>B</w:t>
-      </w:r>
-      <w:r>
-        <w:rPr>
-          <w:b/>
-          <w:lang w:val="en-US"/>
-        </w:rPr>
-        <w:t>5</w:t>
-      </w:r>
-      <w:r>
-        <w:rPr>
-          <w:b/>
-          <w:lang w:val="en-US"/>
-        </w:rPr>
-        <w:t>ZH</w:t>
-      </w:r>
-      <w:r>
-        <w:rPr>
-          <w:b/>
-          <w:lang w:val="en-US"/>
-        </w:rPr>
-        <w:t>0</w:t>
-      </w:r>
-      <w:r>
-        <w:rPr>
-          <w:b/>
-          <w:lang w:val="en-US"/>
-        </w:rPr>
-        <w:t>00</w:t>
-      </w:r>
-      <w:r>
-        <w:rPr>
-          <w:b/>
-          <w:lang w:val="en-US"/>
-        </w:rPr>
-        <w:t xml:space="preserve">4192-3, </w:t>
-      </w:r>
-      <w:r>
-        <w:rPr>
-          <w:b/>
-          <w:lang w:val="en-US"/>
-        </w:rPr>
-        <w:t>TB5Z</w:t>
-      </w:r>
-      <w:r>
-        <w:rPr>
-          <w:b/>
-          <w:lang w:val="en-US"/>
-        </w:rPr>
-        <w:t>G</w:t>
-      </w:r>
-      <w:r>
-        <w:rPr>
-          <w:b/>
-          <w:lang w:val="en-US"/>
-        </w:rPr>
-        <w:t>00041</w:t>
-      </w:r>
-      <w:r>
-        <w:rPr>
-          <w:b/>
-          <w:lang w:val="en-US"/>
-        </w:rPr>
-        <w:t>50</w:t>
-      </w:r>
-      <w:r>
-        <w:rPr>
-          <w:b/>
-          <w:lang w:val="en-US"/>
-        </w:rPr>
-        <w:t>-</w:t>
-      </w:r>
-      <w:r>
-        <w:rPr>
-          <w:b/>
-          <w:lang w:val="en-US"/>
-        </w:rPr>
-        <w:t>1</w:t>
-      </w:r>
+      <w:bookmarkStart w:id="7" w:name="Body_Main"/>
+      <w:bookmarkEnd w:id="7"/>
     </w:p>
-    <w:p>
-      <w:pPr>
-        <w:tabs>
-          <w:tab w:val="left" w:pos="0"/>
-        </w:tabs>
-        <w:spacing w:after="0" w:afterAutospacing="0"/>
-        <w:rPr>
-          <w:lang w:val="en-US"/>
-        </w:rPr>
-      </w:pPr>
-    </w:p>
-    <w:p>
-      <w:pPr>
-        <w:tabs>
-          <w:tab w:val="left" w:pos="0"/>
-        </w:tabs>
-        <w:spacing w:after="0" w:afterAutospacing="0"/>
-        <w:rPr>
-          <w:lang w:val="en-US"/>
-        </w:rPr>
-      </w:pPr>
-      <w:r>
-        <w:rPr>
-          <w:lang w:val="en-US"/>
-        </w:rPr>
-        <w:t xml:space="preserve"> </w:t>
-      </w:r>
-    </w:p>
-    <w:p>
-      <w:pPr>
-        <w:tabs>
-          <w:tab w:val="left" w:pos="0"/>
-        </w:tabs>
-        <w:spacing w:after="0" w:afterAutospacing="0"/>
-        <w:rPr>
-          <w:lang w:val="en-US"/>
-        </w:rPr>
-      </w:pPr>
-    </w:p>
-    <w:p>
-      <w:pPr>
-        <w:tabs>
-          <w:tab w:val="left" w:pos="0"/>
-        </w:tabs>
-        <w:spacing w:after="0" w:afterAutospacing="0"/>
-        <w:rPr>
-          <w:lang w:val="en-US"/>
-        </w:rPr>
-      </w:pPr>
-    </w:p>
-    <w:p>
-      <w:pPr>
-        <w:tabs>
-          <w:tab w:val="left" w:pos="0"/>
-          <w:tab w:val="left" w:pos="7088"/>
-        </w:tabs>
-        <w:spacing w:after="0" w:afterAutospacing="0"/>
-        <w:rPr>
-          <w:sz w:val="20"/>
-        </w:rPr>
-      </w:pPr>
-      <w:r>
-        <w:rPr>
-          <w:sz w:val="20"/>
-        </w:rPr>
-        <w:t>ΓΙΑ ΤΟΝ ΕΛΕΓΧΟ</w:t>
-      </w:r>
-      <w:r>
-        <w:rPr>
-          <w:sz w:val="20"/>
-        </w:rPr>
-        <w:tab/>
-        <w:t>Ο ΠΡΟΙΣΤΑΜΕΝΟΣ</w:t>
-      </w:r>
-    </w:p>
-    <w:p>
-      <w:pPr>
-        <w:tabs>
-          <w:tab w:val="left" w:pos="0"/>
-          <w:tab w:val="left" w:pos="7088"/>
-        </w:tabs>
-        <w:spacing w:after="0" w:afterAutospacing="0"/>
-        <w:rPr>
-          <w:sz w:val="20"/>
-        </w:rPr>
-      </w:pPr>
-    </w:p>
-    <w:p>
-      <w:pPr>
-        <w:tabs>
-          <w:tab w:val="left" w:pos="0"/>
-          <w:tab w:val="left" w:pos="7088"/>
-        </w:tabs>
-        <w:spacing w:after="0" w:afterAutospacing="0"/>
-      </w:pPr>
-    </w:p>
-    <w:p>
-      <w:pPr>
-        <w:tabs>
-          <w:tab w:val="left" w:pos="0"/>
-          <w:tab w:val="left" w:pos="7088"/>
-        </w:tabs>
-        <w:spacing w:after="0" w:afterAutospacing="0"/>
-      </w:pPr>
-      <w:r>
-        <w:t>Μ. ΜΑΝΩΛΗ</w:t>
-      </w:r>
-      <w:r>
-        <w:tab/>
-        <w:t>ΣΑΟΥΣΟΠΟΥΛΟΥ ΑΝΝΑ</w:t>
-      </w:r>
-    </w:p>
-    <w:p>
-      <w:pPr>
-        <w:tabs>
-          <w:tab w:val="left" w:pos="0"/>
-          <w:tab w:val="left" w:pos="7088"/>
-        </w:tabs>
-        <w:spacing w:after="0" w:afterAutospacing="0"/>
-        <w:rPr>
-          <w:sz w:val="20"/>
-        </w:rPr>
-      </w:pPr>
-      <w:r>
-        <w:tab/>
-      </w:r>
-      <w:r>
-        <w:rPr>
-          <w:sz w:val="20"/>
-        </w:rPr>
-        <w:t>ΠΡΟΙΣΤ.ΤΜ.Ρ/Τ ΜΕΤΑΔ.&amp; Τ/Δ</w:t>
-      </w:r>
-    </w:p>
-    <w:p>
-      <w:pPr>
-        <w:tabs>
-          <w:tab w:val="left" w:pos="0"/>
-          <w:tab w:val="left" w:pos="7088"/>
-        </w:tabs>
-        <w:spacing w:after="0" w:afterAutospacing="0"/>
-      </w:pPr>
-    </w:p>
+    <w:tbl>
+      <w:tblPr>
+        <w:tblStyle w:val="TableGrid"/>
+        <w:tblW w:w="0" w:type="auto"/>
+        <w:tblBorders>
+          <w:top w:val="none" w:sz="0" w:space="0" w:color="auto"/>
+          <w:left w:val="none" w:sz="0" w:space="0" w:color="auto"/>
+          <w:bottom w:val="none" w:sz="0" w:space="0" w:color="auto"/>
+          <w:right w:val="none" w:sz="0" w:space="0" w:color="auto"/>
+          <w:insideH w:val="none" w:sz="0" w:space="0" w:color="auto"/>
+          <w:insideV w:val="none" w:sz="0" w:space="0" w:color="auto"/>
+        </w:tblBorders>
+        <w:tblLook w:val="04A0" w:firstRow="1" w:lastRow="0" w:firstColumn="1" w:lastColumn="0" w:noHBand="0" w:noVBand="1"/>
+      </w:tblPr>
+      <w:tblGrid>
+        <w:gridCol w:w="3560"/>
+        <w:gridCol w:w="3118"/>
+        <w:gridCol w:w="4004"/>
+      </w:tblGrid>
+      <w:tr>
+        <w:trPr>
+          <w:trHeight w:val="350"/>
+        </w:trPr>
+        <w:tc>
+          <w:tcPr>
+            <w:tcW w:w="10682" w:type="dxa"/>
+            <w:gridSpan w:val="3"/>
+          </w:tcPr>
+          <w:p>
+            <w:pPr>
+              <w:spacing w:after="0" w:afterAutospacing="0"/>
+              <w:rPr>
+                <w:b/>
+                <w:lang w:val="en-US"/>
+              </w:rPr>
+            </w:pPr>
+            <w:bookmarkStart w:id="8" w:name="Main_Text"/>
+            <w:bookmarkEnd w:id="8"/>
+          </w:p>
+        </w:tc>
+      </w:tr>
+      <w:tr>
+        <w:tc>
+          <w:tcPr>
+            <w:tcW w:w="3560" w:type="dxa"/>
+          </w:tcPr>
+          <w:p>
+            <w:pPr>
+              <w:spacing w:after="0" w:afterAutospacing="0"/>
+              <w:jc w:val="center"/>
+              <w:rPr>
+                <w:b/>
+                <w:lang w:val="en-US"/>
+              </w:rPr>
+            </w:pPr>
+            <w:bookmarkStart w:id="9" w:name="Check_Name"/>
+            <w:bookmarkEnd w:id="9"/>
+          </w:p>
+        </w:tc>
+        <w:tc>
+          <w:tcPr>
+            <w:tcW w:w="3118" w:type="dxa"/>
+          </w:tcPr>
+          <w:p>
+            <w:pPr>
+              <w:spacing w:after="0" w:afterAutospacing="0"/>
+              <w:rPr>
+                <w:b/>
+                <w:lang w:val="en-US"/>
+              </w:rPr>
+            </w:pPr>
+          </w:p>
+        </w:tc>
+        <w:tc>
+          <w:tcPr>
+            <w:tcW w:w="4004" w:type="dxa"/>
+          </w:tcPr>
+          <w:p>
+            <w:pPr>
+              <w:spacing w:after="0" w:afterAutospacing="0"/>
+              <w:jc w:val="center"/>
+              <w:rPr>
+                <w:b/>
+                <w:lang w:val="en-US"/>
+              </w:rPr>
+            </w:pPr>
+            <w:bookmarkStart w:id="10" w:name="Chief_Name"/>
+            <w:bookmarkEnd w:id="10"/>
+          </w:p>
+        </w:tc>
+      </w:tr>
+    </w:tbl>
     <w:p>
       <w:pPr>
         <w:tabs>
           <w:tab w:val="left" w:pos="1350"/>
         </w:tabs>
+        <w:rPr>
+          <w:lang w:val="en-US"/>
+        </w:rPr>
       </w:pPr>
-      <w:r>
-        <w:tab/>
-      </w:r>
     </w:p>
     <w:sectPr>
       <w:pgSz w:w="11906" w:h="16838"/>
@@ -1337,7 +760,7 @@
   <w:style w:type="paragraph" w:default="1" w:styleId="Normal">
     <w:name w:val="Normal"/>
     <w:qFormat/>
-    <w:rsid w:val="001E7428"/>
+    <w:rsid w:val="00AF0553"/>
     <w:pPr>
       <w:spacing w:after="100" w:afterAutospacing="1" w:line="240" w:lineRule="auto"/>
       <w:contextualSpacing/>

</xml_diff>